<commit_message>
Adding tables description to the tempating documentation
</commit_message>
<xml_diff>
--- a/source/_static/files/document-generation/demos/table-result.docx
+++ b/source/_static/files/document-generation/demos/table-result.docx
@@ -42,6 +42,14 @@
         </w:rPr>
         <w:t/>
       </w:r>
+      <w:r>
+        <w:rPr>
+          <w:b/>
+          <w:sz w:val="40"/>
+          <w:szCs w:val="40"/>
+        </w:rPr>
+        <w:t/>
+      </w:r>
     </w:p>
     <w:p>
       <w:pPr>
@@ -68,8 +76,6 @@
       <w:r>
         <w:t/>
       </w:r>
-      <w:bookmarkStart w:id="0" w:name="_GoBack"/>
-      <w:bookmarkEnd w:id="0"/>
       <w:r>
         <w:t/>
       </w:r>
@@ -94,11 +100,11 @@
         <w:tblLook w:val="04A0" w:firstRow="1" w:lastRow="0" w:firstColumn="1" w:lastColumn="0" w:noHBand="0" w:noVBand="1"/>
       </w:tblPr>
       <w:tblGrid>
-        <w:gridCol w:w="2071"/>
-        <w:gridCol w:w="364"/>
-        <w:gridCol w:w="2796"/>
-        <w:gridCol w:w="2017"/>
-        <w:gridCol w:w="2265"/>
+        <w:gridCol w:w="2088"/>
+        <w:gridCol w:w="357"/>
+        <w:gridCol w:w="2786"/>
+        <w:gridCol w:w="2024"/>
+        <w:gridCol w:w="2258"/>
       </w:tblGrid>
       <w:tr>
         <w:trPr>
@@ -189,6 +195,12 @@
             <w:r>
               <w:t>Derek Clark</w:t>
             </w:r>
+            <w:r>
+              <w:t/>
+            </w:r>
+            <w:r>
+              <w:t/>
+            </w:r>
           </w:p>
         </w:tc>
         <w:tc>
@@ -214,6 +226,12 @@
             <w:r>
               <w:t>Marketing director</w:t>
             </w:r>
+            <w:r>
+              <w:t/>
+            </w:r>
+            <w:r>
+              <w:t/>
+            </w:r>
           </w:p>
           <w:p>
             <w:pPr>
@@ -225,6 +243,18 @@
                 <w:i/>
               </w:rPr>
               <w:t>Marketing Department</w:t>
+            </w:r>
+            <w:r>
+              <w:rPr>
+                <w:i/>
+              </w:rPr>
+              <w:t/>
+            </w:r>
+            <w:r>
+              <w:rPr>
+                <w:i/>
+              </w:rPr>
+              <w:t/>
             </w:r>
           </w:p>
         </w:tc>
@@ -243,6 +273,12 @@
             <w:r>
               <w:t>Room 18</w:t>
             </w:r>
+            <w:r>
+              <w:t/>
+            </w:r>
+            <w:r>
+              <w:t/>
+            </w:r>
           </w:p>
         </w:tc>
         <w:tc>
@@ -257,6 +293,14 @@
             <w:r>
               <w:t>(206) 854-9798</w:t>
             </w:r>
+            <w:r>
+              <w:t/>
+            </w:r>
+            <w:r>
+              <w:t/>
+            </w:r>
+            <w:bookmarkStart w:id="0" w:name="_GoBack"/>
+            <w:bookmarkEnd w:id="0"/>
           </w:p>
         </w:tc>
       </w:tr>
@@ -277,6 +321,12 @@
             <w:r>
               <w:t>Xue Li</w:t>
             </w:r>
+            <w:r>
+              <w:t/>
+            </w:r>
+            <w:r>
+              <w:t/>
+            </w:r>
           </w:p>
         </w:tc>
         <w:tc>
@@ -302,6 +352,12 @@
             <w:r>
               <w:t>Financial director</w:t>
             </w:r>
+            <w:r>
+              <w:t/>
+            </w:r>
+            <w:r>
+              <w:t/>
+            </w:r>
           </w:p>
           <w:p>
             <w:pPr>
@@ -313,6 +369,18 @@
                 <w:i/>
               </w:rPr>
               <w:t>Financial Department</w:t>
+            </w:r>
+            <w:r>
+              <w:rPr>
+                <w:i/>
+              </w:rPr>
+              <w:t/>
+            </w:r>
+            <w:r>
+              <w:rPr>
+                <w:i/>
+              </w:rPr>
+              <w:t/>
             </w:r>
           </w:p>
         </w:tc>
@@ -331,6 +399,12 @@
             <w:r>
               <w:t>Room 19</w:t>
             </w:r>
+            <w:r>
+              <w:t/>
+            </w:r>
+            <w:r>
+              <w:t/>
+            </w:r>
           </w:p>
         </w:tc>
         <w:tc>
@@ -345,6 +419,14 @@
             <w:r>
               <w:t>(206) 598-1259</w:t>
             </w:r>
+            <w:r>
+              <w:t/>
+            </w:r>
+            <w:r>
+              <w:t/>
+            </w:r>
+            <w:bookmarkStart w:id="0" w:name="_GoBack"/>
+            <w:bookmarkEnd w:id="0"/>
           </w:p>
         </w:tc>
       </w:tr>
@@ -365,6 +447,12 @@
             <w:r>
               <w:t>Jessica Adams</w:t>
             </w:r>
+            <w:r>
+              <w:t/>
+            </w:r>
+            <w:r>
+              <w:t/>
+            </w:r>
           </w:p>
         </w:tc>
         <w:tc>
@@ -390,6 +478,12 @@
             <w:r>
               <w:t>Marketing manager</w:t>
             </w:r>
+            <w:r>
+              <w:t/>
+            </w:r>
+            <w:r>
+              <w:t/>
+            </w:r>
           </w:p>
           <w:p>
             <w:pPr>
@@ -401,6 +495,18 @@
                 <w:i/>
               </w:rPr>
               <w:t>Marketing Department</w:t>
+            </w:r>
+            <w:r>
+              <w:rPr>
+                <w:i/>
+              </w:rPr>
+              <w:t/>
+            </w:r>
+            <w:r>
+              <w:rPr>
+                <w:i/>
+              </w:rPr>
+              <w:t/>
             </w:r>
           </w:p>
         </w:tc>
@@ -419,6 +525,12 @@
             <w:r>
               <w:t>Room 23</w:t>
             </w:r>
+            <w:r>
+              <w:t/>
+            </w:r>
+            <w:r>
+              <w:t/>
+            </w:r>
           </w:p>
         </w:tc>
         <w:tc>
@@ -433,6 +545,14 @@
             <w:r>
               <w:t>(206) 789-1598</w:t>
             </w:r>
+            <w:r>
+              <w:t/>
+            </w:r>
+            <w:r>
+              <w:t/>
+            </w:r>
+            <w:bookmarkStart w:id="0" w:name="_GoBack"/>
+            <w:bookmarkEnd w:id="0"/>
           </w:p>
         </w:tc>
       </w:tr>
@@ -453,6 +573,12 @@
             <w:r>
               <w:t>Katsuko Kawakami</w:t>
             </w:r>
+            <w:r>
+              <w:t/>
+            </w:r>
+            <w:r>
+              <w:t/>
+            </w:r>
           </w:p>
         </w:tc>
         <w:tc>
@@ -478,6 +604,12 @@
             <w:r>
               <w:t>Analyst</w:t>
             </w:r>
+            <w:r>
+              <w:t/>
+            </w:r>
+            <w:r>
+              <w:t/>
+            </w:r>
           </w:p>
           <w:p>
             <w:pPr>
@@ -489,6 +621,18 @@
                 <w:i/>
               </w:rPr>
               <w:t>Financial Department</w:t>
+            </w:r>
+            <w:r>
+              <w:rPr>
+                <w:i/>
+              </w:rPr>
+              <w:t/>
+            </w:r>
+            <w:r>
+              <w:rPr>
+                <w:i/>
+              </w:rPr>
+              <w:t/>
             </w:r>
           </w:p>
         </w:tc>
@@ -507,6 +651,12 @@
             <w:r>
               <w:t>Room 26</w:t>
             </w:r>
+            <w:r>
+              <w:t/>
+            </w:r>
+            <w:r>
+              <w:t/>
+            </w:r>
           </w:p>
         </w:tc>
         <w:tc>
@@ -521,6 +671,14 @@
             <w:r>
               <w:t>(206) 784-1258</w:t>
             </w:r>
+            <w:r>
+              <w:t/>
+            </w:r>
+            <w:r>
+              <w:t/>
+            </w:r>
+            <w:bookmarkStart w:id="0" w:name="_GoBack"/>
+            <w:bookmarkEnd w:id="0"/>
           </w:p>
         </w:tc>
       </w:tr>

</xml_diff>